<commit_message>
updating problem set doc
</commit_message>
<xml_diff>
--- a/PS01_ADV_pbkdf2.docx
+++ b/PS01_ADV_pbkdf2.docx
@@ -279,7 +279,21 @@
         <w:rPr>
           <w:rFonts w:ascii="Courier" w:hAnsi="Courier"/>
         </w:rPr>
-        <w:t xml:space="preserve">ef Wikipedia : </w:t>
+        <w:t xml:space="preserve">ef </w:t>
+      </w:r>
+      <w:proofErr w:type="gramStart"/>
+      <w:r>
+        <w:rPr>
+          <w:rFonts w:ascii="Courier" w:hAnsi="Courier"/>
+        </w:rPr>
+        <w:t>Wikipedia :</w:t>
+      </w:r>
+      <w:proofErr w:type="gramEnd"/>
+      <w:r>
+        <w:rPr>
+          <w:rFonts w:ascii="Courier" w:hAnsi="Courier"/>
+        </w:rPr>
+        <w:t xml:space="preserve"> </w:t>
       </w:r>
       <w:r>
         <w:rPr>
@@ -871,7 +885,21 @@
         <w:rPr>
           <w:rFonts w:ascii="Courier" w:hAnsi="Courier"/>
         </w:rPr>
-        <w:t>More rounds means we save space in our Rainbow Table</w:t>
+        <w:t xml:space="preserve">More rounds </w:t>
+      </w:r>
+      <w:proofErr w:type="gramStart"/>
+      <w:r>
+        <w:rPr>
+          <w:rFonts w:ascii="Courier" w:hAnsi="Courier"/>
+        </w:rPr>
+        <w:t>means</w:t>
+      </w:r>
+      <w:proofErr w:type="gramEnd"/>
+      <w:r>
+        <w:rPr>
+          <w:rFonts w:ascii="Courier" w:hAnsi="Courier"/>
+        </w:rPr>
+        <w:t xml:space="preserve"> we save space in our Rainbow Table</w:t>
       </w:r>
       <w:r>
         <w:rPr>
@@ -985,7 +1013,21 @@
         <w:rPr>
           <w:rFonts w:ascii="Courier" w:hAnsi="Courier"/>
         </w:rPr>
-        <w:t>Do this 5 times.</w:t>
+        <w:t xml:space="preserve">Do </w:t>
+      </w:r>
+      <w:proofErr w:type="gramStart"/>
+      <w:r>
+        <w:rPr>
+          <w:rFonts w:ascii="Courier" w:hAnsi="Courier"/>
+        </w:rPr>
+        <w:t>this 5 times</w:t>
+      </w:r>
+      <w:proofErr w:type="gramEnd"/>
+      <w:r>
+        <w:rPr>
+          <w:rFonts w:ascii="Courier" w:hAnsi="Courier"/>
+        </w:rPr>
+        <w:t>.</w:t>
       </w:r>
       <w:r>
         <w:rPr>
@@ -997,7 +1039,21 @@
         <w:rPr>
           <w:rFonts w:ascii="Courier" w:hAnsi="Courier"/>
         </w:rPr>
-        <w:t xml:space="preserve"> So you should have 5 hash</w:t>
+        <w:t xml:space="preserve"> </w:t>
+      </w:r>
+      <w:proofErr w:type="gramStart"/>
+      <w:r>
+        <w:rPr>
+          <w:rFonts w:ascii="Courier" w:hAnsi="Courier"/>
+        </w:rPr>
+        <w:t>So</w:t>
+      </w:r>
+      <w:proofErr w:type="gramEnd"/>
+      <w:r>
+        <w:rPr>
+          <w:rFonts w:ascii="Courier" w:hAnsi="Courier"/>
+        </w:rPr>
+        <w:t xml:space="preserve"> you should have 5 hash</w:t>
       </w:r>
       <w:r>
         <w:rPr>
@@ -1037,11 +1093,19 @@
         </w:rPr>
         <w:t xml:space="preserve">base password and the output of the LAST reduction step.  </w:t>
       </w:r>
-      <w:r>
-        <w:rPr>
-          <w:rFonts w:ascii="Courier" w:hAnsi="Courier"/>
-        </w:rPr>
-        <w:t xml:space="preserve">So your data row should look like </w:t>
+      <w:proofErr w:type="gramStart"/>
+      <w:r>
+        <w:rPr>
+          <w:rFonts w:ascii="Courier" w:hAnsi="Courier"/>
+        </w:rPr>
+        <w:t>So</w:t>
+      </w:r>
+      <w:proofErr w:type="gramEnd"/>
+      <w:r>
+        <w:rPr>
+          <w:rFonts w:ascii="Courier" w:hAnsi="Courier"/>
+        </w:rPr>
+        <w:t xml:space="preserve"> your data row should look like </w:t>
       </w:r>
       <w:r>
         <w:rPr>
@@ -1071,7 +1135,21 @@
         <w:rPr>
           <w:rFonts w:ascii="Courier" w:hAnsi="Courier"/>
         </w:rPr>
-        <w:t>a 5 hash lookup.</w:t>
+        <w:t xml:space="preserve">a </w:t>
+      </w:r>
+      <w:proofErr w:type="gramStart"/>
+      <w:r>
+        <w:rPr>
+          <w:rFonts w:ascii="Courier" w:hAnsi="Courier"/>
+        </w:rPr>
+        <w:t>5 hash</w:t>
+      </w:r>
+      <w:proofErr w:type="gramEnd"/>
+      <w:r>
+        <w:rPr>
+          <w:rFonts w:ascii="Courier" w:hAnsi="Courier"/>
+        </w:rPr>
+        <w:t xml:space="preserve"> lookup.</w:t>
       </w:r>
     </w:p>
     <w:p>
@@ -1660,6 +1738,7 @@
           <w:rFonts w:ascii="Courier" w:hAnsi="Courier"/>
         </w:rPr>
       </w:pPr>
+      <w:proofErr w:type="gramStart"/>
       <w:r>
         <w:rPr>
           <w:rFonts w:ascii="Courier" w:hAnsi="Courier"/>
@@ -1677,322 +1756,322 @@
         <w:rPr>
           <w:rFonts w:ascii="Courier" w:hAnsi="Courier"/>
         </w:rPr>
+        <w:t>:</w:t>
+      </w:r>
+      <w:proofErr w:type="gramEnd"/>
+      <w:r>
+        <w:rPr>
+          <w:rFonts w:ascii="Courier" w:hAnsi="Courier"/>
+        </w:rPr>
+        <w:t xml:space="preserve"> </w:t>
+      </w:r>
+      <w:r>
+        <w:rPr>
+          <w:rFonts w:ascii="Courier" w:hAnsi="Courier"/>
+        </w:rPr>
+        <w:t>P</w:t>
+      </w:r>
+      <w:r>
+        <w:rPr>
+          <w:rFonts w:ascii="Courier" w:hAnsi="Courier"/>
+        </w:rPr>
+        <w:t>assword hash lis</w:t>
+      </w:r>
+      <w:r>
+        <w:rPr>
+          <w:rFonts w:ascii="Courier" w:hAnsi="Courier"/>
+        </w:rPr>
+        <w:t>t to attack</w:t>
+      </w:r>
+      <w:r>
+        <w:rPr>
+          <w:rFonts w:ascii="Courier" w:hAnsi="Courier"/>
+        </w:rPr>
+        <w:t xml:space="preserve"> and C</w:t>
+      </w:r>
+      <w:r>
+        <w:rPr>
+          <w:rFonts w:ascii="Courier" w:hAnsi="Courier"/>
+        </w:rPr>
+        <w:t xml:space="preserve">ommon password list.  </w:t>
+      </w:r>
+    </w:p>
+    <w:p>
+      <w:pPr>
+        <w:rPr>
+          <w:rFonts w:ascii="Courier" w:hAnsi="Courier"/>
+        </w:rPr>
+      </w:pPr>
+      <w:proofErr w:type="gramStart"/>
+      <w:r>
+        <w:rPr>
+          <w:rFonts w:ascii="Courier" w:hAnsi="Courier"/>
+          <w:b/>
+        </w:rPr>
+        <w:t>Use</w:t>
+      </w:r>
+      <w:r>
+        <w:rPr>
+          <w:rFonts w:ascii="Courier" w:hAnsi="Courier"/>
+        </w:rPr>
+        <w:t xml:space="preserve"> </w:t>
+      </w:r>
+      <w:r>
+        <w:rPr>
+          <w:rFonts w:ascii="Courier" w:hAnsi="Courier"/>
+        </w:rPr>
+        <w:t>:</w:t>
+      </w:r>
+      <w:proofErr w:type="gramEnd"/>
+      <w:r>
+        <w:rPr>
+          <w:rFonts w:ascii="Courier" w:hAnsi="Courier"/>
+        </w:rPr>
+        <w:t xml:space="preserve"> </w:t>
+      </w:r>
+      <w:r>
+        <w:rPr>
+          <w:rFonts w:ascii="Courier" w:hAnsi="Courier"/>
+        </w:rPr>
+        <w:t xml:space="preserve">Plaintext domain is </w:t>
+      </w:r>
+      <w:r>
+        <w:rPr>
+          <w:rFonts w:ascii="Courier" w:hAnsi="Courier"/>
+          <w:b/>
+        </w:rPr>
+        <w:t>8</w:t>
+      </w:r>
+      <w:r>
+        <w:rPr>
+          <w:rFonts w:ascii="Courier" w:hAnsi="Courier"/>
+        </w:rPr>
+        <w:t xml:space="preserve"> character passwords.  </w:t>
+      </w:r>
+      <w:r>
+        <w:rPr>
+          <w:rFonts w:ascii="Courier" w:hAnsi="Courier"/>
+        </w:rPr>
+        <w:t>H</w:t>
+      </w:r>
+      <w:r>
+        <w:rPr>
+          <w:rFonts w:ascii="Courier" w:hAnsi="Courier"/>
+        </w:rPr>
+        <w:t xml:space="preserve">ash function is </w:t>
+      </w:r>
+      <w:r>
+        <w:rPr>
+          <w:rFonts w:ascii="Courier" w:hAnsi="Courier"/>
+          <w:b/>
+        </w:rPr>
+        <w:t>SHA1</w:t>
+      </w:r>
+      <w:r>
+        <w:rPr>
+          <w:rFonts w:ascii="Courier" w:hAnsi="Courier"/>
+        </w:rPr>
+        <w:t>.</w:t>
+      </w:r>
+      <w:r>
+        <w:rPr>
+          <w:rFonts w:ascii="Courier" w:hAnsi="Courier"/>
+        </w:rPr>
+        <w:t xml:space="preserve">  </w:t>
+      </w:r>
+      <w:r>
+        <w:rPr>
+          <w:rFonts w:ascii="Courier" w:hAnsi="Courier"/>
+        </w:rPr>
+        <w:t xml:space="preserve">Reduction is </w:t>
+      </w:r>
+      <w:r>
+        <w:rPr>
+          <w:rFonts w:ascii="Courier" w:hAnsi="Courier"/>
+        </w:rPr>
+        <w:t xml:space="preserve">use </w:t>
+      </w:r>
+      <w:r>
+        <w:rPr>
+          <w:rFonts w:ascii="Courier" w:hAnsi="Courier"/>
+          <w:b/>
+        </w:rPr>
+        <w:t>first 8 chars</w:t>
+      </w:r>
+      <w:r>
+        <w:rPr>
+          <w:rFonts w:ascii="Courier" w:hAnsi="Courier"/>
+        </w:rPr>
+        <w:t xml:space="preserve"> of hash digest. </w:t>
+      </w:r>
+      <w:r>
+        <w:rPr>
+          <w:rFonts w:ascii="Courier" w:hAnsi="Courier"/>
+        </w:rPr>
+        <w:t xml:space="preserve"> </w:t>
+      </w:r>
+      <w:r>
+        <w:rPr>
+          <w:rFonts w:ascii="Courier" w:hAnsi="Courier"/>
+        </w:rPr>
+        <w:t>R</w:t>
+      </w:r>
+      <w:r>
+        <w:rPr>
+          <w:rFonts w:ascii="Courier" w:hAnsi="Courier"/>
+        </w:rPr>
+        <w:t>ounds per chain</w:t>
+      </w:r>
+      <w:r>
+        <w:rPr>
+          <w:rFonts w:ascii="Courier" w:hAnsi="Courier"/>
+        </w:rPr>
+        <w:t xml:space="preserve"> is </w:t>
+      </w:r>
+      <w:r>
+        <w:rPr>
+          <w:rFonts w:ascii="Courier" w:hAnsi="Courier"/>
+          <w:b/>
+        </w:rPr>
+        <w:t>5</w:t>
+      </w:r>
+      <w:r>
+        <w:rPr>
+          <w:rFonts w:ascii="Courier" w:hAnsi="Courier"/>
+        </w:rPr>
+        <w:t>.</w:t>
+      </w:r>
+    </w:p>
+    <w:p>
+      <w:pPr>
+        <w:rPr>
+          <w:rFonts w:ascii="Courier" w:hAnsi="Courier"/>
+        </w:rPr>
+      </w:pPr>
+      <w:r>
+        <w:rPr>
+          <w:rFonts w:ascii="Courier" w:hAnsi="Courier"/>
+          <w:b/>
+        </w:rPr>
+        <w:t>TODO</w:t>
+      </w:r>
+      <w:r>
+        <w:rPr>
+          <w:rFonts w:ascii="Courier" w:hAnsi="Courier"/>
+        </w:rPr>
         <w:t xml:space="preserve">: </w:t>
       </w:r>
       <w:r>
         <w:rPr>
           <w:rFonts w:ascii="Courier" w:hAnsi="Courier"/>
         </w:rPr>
-        <w:t>P</w:t>
-      </w:r>
-      <w:r>
-        <w:rPr>
-          <w:rFonts w:ascii="Courier" w:hAnsi="Courier"/>
-        </w:rPr>
-        <w:t>assword hash lis</w:t>
-      </w:r>
-      <w:r>
-        <w:rPr>
-          <w:rFonts w:ascii="Courier" w:hAnsi="Courier"/>
-        </w:rPr>
-        <w:t>t to attack</w:t>
-      </w:r>
-      <w:r>
-        <w:rPr>
-          <w:rFonts w:ascii="Courier" w:hAnsi="Courier"/>
-        </w:rPr>
-        <w:t xml:space="preserve"> and C</w:t>
-      </w:r>
-      <w:r>
-        <w:rPr>
-          <w:rFonts w:ascii="Courier" w:hAnsi="Courier"/>
-        </w:rPr>
-        <w:t xml:space="preserve">ommon password list.  </w:t>
-      </w:r>
-    </w:p>
-    <w:p>
-      <w:pPr>
-        <w:rPr>
-          <w:rFonts w:ascii="Courier" w:hAnsi="Courier"/>
-        </w:rPr>
-      </w:pPr>
-      <w:r>
-        <w:rPr>
-          <w:rFonts w:ascii="Courier" w:hAnsi="Courier"/>
-          <w:b/>
-        </w:rPr>
-        <w:t>Use</w:t>
-      </w:r>
-      <w:r>
-        <w:rPr>
-          <w:rFonts w:ascii="Courier" w:hAnsi="Courier"/>
+        <w:t>B</w:t>
+      </w:r>
+      <w:r>
+        <w:rPr>
+          <w:rFonts w:ascii="Courier" w:hAnsi="Courier"/>
+        </w:rPr>
+        <w:t xml:space="preserve">uild rainbow table.  </w:t>
+      </w:r>
+      <w:r>
+        <w:rPr>
+          <w:rFonts w:ascii="Courier" w:hAnsi="Courier"/>
+        </w:rPr>
+        <w:t xml:space="preserve">use rainbow table to </w:t>
+      </w:r>
+      <w:r>
+        <w:rPr>
+          <w:rFonts w:ascii="Courier" w:hAnsi="Courier"/>
+        </w:rPr>
+        <w:t xml:space="preserve">compromise </w:t>
+      </w:r>
+      <w:r>
+        <w:rPr>
+          <w:rFonts w:ascii="Courier" w:hAnsi="Courier"/>
+        </w:rPr>
+        <w:t>hashes</w:t>
+      </w:r>
+      <w:r>
+        <w:rPr>
+          <w:rFonts w:ascii="Courier" w:hAnsi="Courier"/>
+        </w:rPr>
+        <w:t xml:space="preserve"> in list.</w:t>
+      </w:r>
+      <w:r>
+        <w:rPr>
+          <w:rFonts w:ascii="Courier" w:hAnsi="Courier"/>
+        </w:rPr>
+        <w:t xml:space="preserve">  </w:t>
+      </w:r>
+    </w:p>
+    <w:p>
+      <w:pPr>
+        <w:rPr>
+          <w:rFonts w:ascii="Courier" w:hAnsi="Courier"/>
+        </w:rPr>
+      </w:pPr>
+    </w:p>
+    <w:p>
+      <w:pPr>
+        <w:rPr>
+          <w:rFonts w:ascii="Courier" w:hAnsi="Courier"/>
+          <w:b/>
+        </w:rPr>
+      </w:pPr>
+      <w:r>
+        <w:rPr>
+          <w:rFonts w:ascii="Courier" w:hAnsi="Courier"/>
+          <w:b/>
+        </w:rPr>
+        <w:t>Part</w:t>
+      </w:r>
+      <w:r>
+        <w:rPr>
+          <w:rFonts w:ascii="Courier" w:hAnsi="Courier"/>
+          <w:b/>
+        </w:rPr>
+        <w:t xml:space="preserve"> B</w:t>
+      </w:r>
+      <w:r>
+        <w:rPr>
+          <w:rFonts w:ascii="Courier" w:hAnsi="Courier"/>
+          <w:b/>
         </w:rPr>
         <w:t xml:space="preserve"> </w:t>
       </w:r>
       <w:r>
         <w:rPr>
           <w:rFonts w:ascii="Courier" w:hAnsi="Courier"/>
-        </w:rPr>
-        <w:t xml:space="preserve">: </w:t>
-      </w:r>
-      <w:r>
-        <w:rPr>
-          <w:rFonts w:ascii="Courier" w:hAnsi="Courier"/>
-        </w:rPr>
-        <w:t xml:space="preserve">Plaintext domain is </w:t>
-      </w:r>
-      <w:r>
-        <w:rPr>
-          <w:rFonts w:ascii="Courier" w:hAnsi="Courier"/>
-          <w:b/>
-        </w:rPr>
-        <w:t>8</w:t>
-      </w:r>
-      <w:r>
-        <w:rPr>
-          <w:rFonts w:ascii="Courier" w:hAnsi="Courier"/>
-        </w:rPr>
-        <w:t xml:space="preserve"> character passwords.  </w:t>
-      </w:r>
-      <w:r>
-        <w:rPr>
-          <w:rFonts w:ascii="Courier" w:hAnsi="Courier"/>
-        </w:rPr>
-        <w:t>H</w:t>
-      </w:r>
-      <w:r>
-        <w:rPr>
-          <w:rFonts w:ascii="Courier" w:hAnsi="Courier"/>
-        </w:rPr>
-        <w:t xml:space="preserve">ash function is </w:t>
-      </w:r>
-      <w:r>
-        <w:rPr>
-          <w:rFonts w:ascii="Courier" w:hAnsi="Courier"/>
-          <w:b/>
-        </w:rPr>
-        <w:t>SHA1</w:t>
-      </w:r>
-      <w:r>
-        <w:rPr>
-          <w:rFonts w:ascii="Courier" w:hAnsi="Courier"/>
-        </w:rPr>
-        <w:t>.</w:t>
-      </w:r>
-      <w:r>
-        <w:rPr>
-          <w:rFonts w:ascii="Courier" w:hAnsi="Courier"/>
-        </w:rPr>
-        <w:t xml:space="preserve">  </w:t>
-      </w:r>
-      <w:r>
-        <w:rPr>
-          <w:rFonts w:ascii="Courier" w:hAnsi="Courier"/>
-        </w:rPr>
-        <w:t xml:space="preserve">Reduction is </w:t>
-      </w:r>
-      <w:r>
-        <w:rPr>
-          <w:rFonts w:ascii="Courier" w:hAnsi="Courier"/>
-        </w:rPr>
-        <w:t xml:space="preserve">use </w:t>
-      </w:r>
-      <w:r>
-        <w:rPr>
-          <w:rFonts w:ascii="Courier" w:hAnsi="Courier"/>
-          <w:b/>
-        </w:rPr>
-        <w:t>first 8 chars</w:t>
-      </w:r>
-      <w:r>
-        <w:rPr>
-          <w:rFonts w:ascii="Courier" w:hAnsi="Courier"/>
-        </w:rPr>
-        <w:t xml:space="preserve"> of hash digest. </w:t>
-      </w:r>
-      <w:r>
-        <w:rPr>
-          <w:rFonts w:ascii="Courier" w:hAnsi="Courier"/>
+          <w:b/>
+        </w:rPr>
+        <w:t>-</w:t>
+      </w:r>
+      <w:r>
+        <w:rPr>
+          <w:rFonts w:ascii="Courier" w:hAnsi="Courier"/>
+          <w:b/>
         </w:rPr>
         <w:t xml:space="preserve"> </w:t>
       </w:r>
       <w:r>
         <w:rPr>
           <w:rFonts w:ascii="Courier" w:hAnsi="Courier"/>
-        </w:rPr>
-        <w:t>R</w:t>
-      </w:r>
-      <w:r>
-        <w:rPr>
-          <w:rFonts w:ascii="Courier" w:hAnsi="Courier"/>
-        </w:rPr>
-        <w:t>ounds per chain</w:t>
-      </w:r>
-      <w:r>
-        <w:rPr>
-          <w:rFonts w:ascii="Courier" w:hAnsi="Courier"/>
-        </w:rPr>
-        <w:t xml:space="preserve"> is </w:t>
-      </w:r>
-      <w:r>
-        <w:rPr>
-          <w:rFonts w:ascii="Courier" w:hAnsi="Courier"/>
-          <w:b/>
-        </w:rPr>
-        <w:t>5</w:t>
-      </w:r>
-      <w:r>
-        <w:rPr>
-          <w:rFonts w:ascii="Courier" w:hAnsi="Courier"/>
-        </w:rPr>
-        <w:t>.</w:t>
-      </w:r>
-    </w:p>
-    <w:p>
-      <w:pPr>
-        <w:rPr>
-          <w:rFonts w:ascii="Courier" w:hAnsi="Courier"/>
-        </w:rPr>
-      </w:pPr>
-      <w:r>
-        <w:rPr>
-          <w:rFonts w:ascii="Courier" w:hAnsi="Courier"/>
-          <w:b/>
-        </w:rPr>
-        <w:t>TODO</w:t>
-      </w:r>
-      <w:r>
-        <w:rPr>
-          <w:rFonts w:ascii="Courier" w:hAnsi="Courier"/>
-        </w:rPr>
-        <w:t xml:space="preserve">: </w:t>
-      </w:r>
-      <w:r>
-        <w:rPr>
-          <w:rFonts w:ascii="Courier" w:hAnsi="Courier"/>
-        </w:rPr>
-        <w:t>B</w:t>
-      </w:r>
-      <w:r>
-        <w:rPr>
-          <w:rFonts w:ascii="Courier" w:hAnsi="Courier"/>
-        </w:rPr>
-        <w:t xml:space="preserve">uild rainbow table.  </w:t>
-      </w:r>
-      <w:r>
-        <w:rPr>
-          <w:rFonts w:ascii="Courier" w:hAnsi="Courier"/>
-        </w:rPr>
-        <w:t xml:space="preserve">use rainbow table to </w:t>
-      </w:r>
-      <w:r>
-        <w:rPr>
-          <w:rFonts w:ascii="Courier" w:hAnsi="Courier"/>
-        </w:rPr>
-        <w:t xml:space="preserve">compromise </w:t>
-      </w:r>
-      <w:r>
-        <w:rPr>
-          <w:rFonts w:ascii="Courier" w:hAnsi="Courier"/>
-        </w:rPr>
-        <w:t>hashes</w:t>
-      </w:r>
-      <w:r>
-        <w:rPr>
-          <w:rFonts w:ascii="Courier" w:hAnsi="Courier"/>
-        </w:rPr>
-        <w:t xml:space="preserve"> in list.</w:t>
-      </w:r>
-      <w:r>
-        <w:rPr>
-          <w:rFonts w:ascii="Courier" w:hAnsi="Courier"/>
-        </w:rPr>
-        <w:t xml:space="preserve">  </w:t>
-      </w:r>
-    </w:p>
-    <w:p>
-      <w:pPr>
-        <w:rPr>
-          <w:rFonts w:ascii="Courier" w:hAnsi="Courier"/>
-        </w:rPr>
-      </w:pPr>
-    </w:p>
-    <w:p>
-      <w:pPr>
-        <w:rPr>
-          <w:rFonts w:ascii="Courier" w:hAnsi="Courier"/>
-          <w:b/>
-        </w:rPr>
-      </w:pPr>
-      <w:r>
-        <w:rPr>
-          <w:rFonts w:ascii="Courier" w:hAnsi="Courier"/>
-          <w:b/>
-        </w:rPr>
-        <w:br w:type="page"/>
-      </w:r>
-    </w:p>
-    <w:p>
-      <w:pPr>
-        <w:rPr>
-          <w:rFonts w:ascii="Courier" w:hAnsi="Courier"/>
-          <w:b/>
-        </w:rPr>
-      </w:pPr>
-      <w:r>
-        <w:rPr>
-          <w:rFonts w:ascii="Courier" w:hAnsi="Courier"/>
-          <w:b/>
+          <w:b/>
+        </w:rPr>
+        <w:t>Salt, Key Stretching</w:t>
+      </w:r>
+    </w:p>
+    <w:p>
+      <w:pPr>
+        <w:rPr>
+          <w:rFonts w:ascii="Courier" w:hAnsi="Courier"/>
+        </w:rPr>
+      </w:pPr>
+      <w:r>
+        <w:rPr>
+          <w:rFonts w:ascii="Courier" w:hAnsi="Courier"/>
         </w:rPr>
         <w:lastRenderedPageBreak/>
-        <w:t>Part</w:t>
-      </w:r>
-      <w:r>
-        <w:rPr>
-          <w:rFonts w:ascii="Courier" w:hAnsi="Courier"/>
-          <w:b/>
-        </w:rPr>
-        <w:t xml:space="preserve"> B</w:t>
-      </w:r>
-      <w:r>
-        <w:rPr>
-          <w:rFonts w:ascii="Courier" w:hAnsi="Courier"/>
-          <w:b/>
-        </w:rPr>
-        <w:t xml:space="preserve"> </w:t>
-      </w:r>
-      <w:r>
-        <w:rPr>
-          <w:rFonts w:ascii="Courier" w:hAnsi="Courier"/>
-          <w:b/>
-        </w:rPr>
-        <w:t>-</w:t>
-      </w:r>
-      <w:r>
-        <w:rPr>
-          <w:rFonts w:ascii="Courier" w:hAnsi="Courier"/>
-          <w:b/>
-        </w:rPr>
-        <w:t xml:space="preserve"> </w:t>
-      </w:r>
-      <w:r>
-        <w:rPr>
-          <w:rFonts w:ascii="Courier" w:hAnsi="Courier"/>
-          <w:b/>
-        </w:rPr>
-        <w:t>Salt, Key Stretching</w:t>
-      </w:r>
-    </w:p>
-    <w:p>
-      <w:pPr>
-        <w:rPr>
-          <w:rFonts w:ascii="Courier" w:hAnsi="Courier"/>
-        </w:rPr>
-      </w:pPr>
-      <w:r>
-        <w:rPr>
-          <w:rFonts w:ascii="Courier" w:hAnsi="Courier"/>
-        </w:rPr>
         <w:t>Salting and Key Stretching are the primary common "hardening" steps against Rainbow Table Attack.</w:t>
       </w:r>
     </w:p>
@@ -2112,7 +2191,23 @@
           <w:rFonts w:ascii="Courier" w:hAnsi="Courier"/>
           <w:b/>
         </w:rPr>
-        <w:t xml:space="preserve">Python3's hashlib provides a pbkdf2_hmac </w:t>
+        <w:t xml:space="preserve">Python3's </w:t>
+      </w:r>
+      <w:proofErr w:type="spellStart"/>
+      <w:r>
+        <w:rPr>
+          <w:rFonts w:ascii="Courier" w:hAnsi="Courier"/>
+          <w:b/>
+        </w:rPr>
+        <w:t>hashlib</w:t>
+      </w:r>
+      <w:proofErr w:type="spellEnd"/>
+      <w:r>
+        <w:rPr>
+          <w:rFonts w:ascii="Courier" w:hAnsi="Courier"/>
+          <w:b/>
+        </w:rPr>
+        <w:t xml:space="preserve"> provides a pbkdf2_hmac </w:t>
       </w:r>
       <w:r>
         <w:rPr>
@@ -2161,6 +2256,676 @@
           <w:rFonts w:ascii="Courier" w:hAnsi="Courier"/>
           <w:b/>
         </w:rPr>
+        <w:t xml:space="preserve">Password Based Key Derivation </w:t>
+      </w:r>
+      <w:proofErr w:type="gramStart"/>
+      <w:r>
+        <w:rPr>
+          <w:rFonts w:ascii="Courier" w:hAnsi="Courier"/>
+          <w:b/>
+        </w:rPr>
+        <w:t>Function</w:t>
+      </w:r>
+      <w:r>
+        <w:rPr>
+          <w:rFonts w:ascii="Courier" w:hAnsi="Courier"/>
+          <w:b/>
+        </w:rPr>
+        <w:t xml:space="preserve">  (</w:t>
+      </w:r>
+      <w:proofErr w:type="gramEnd"/>
+      <w:r>
+        <w:rPr>
+          <w:rFonts w:ascii="Courier" w:hAnsi="Courier"/>
+          <w:b/>
+        </w:rPr>
+        <w:t>PBKDF)</w:t>
+      </w:r>
+    </w:p>
+    <w:p>
+      <w:pPr>
+        <w:rPr>
+          <w:rFonts w:ascii="Courier" w:hAnsi="Courier"/>
+          <w:bCs/>
+        </w:rPr>
+      </w:pPr>
+      <w:r>
+        <w:rPr>
+          <w:rFonts w:ascii="Courier" w:hAnsi="Courier"/>
+          <w:bCs/>
+        </w:rPr>
+        <w:t xml:space="preserve">This is another way of </w:t>
+      </w:r>
+      <w:r>
+        <w:rPr>
+          <w:rFonts w:ascii="Courier" w:hAnsi="Courier"/>
+          <w:bCs/>
+        </w:rPr>
+        <w:t xml:space="preserve">saying, wrap the hash, salt, and key stretching into a single algorithm.  </w:t>
+      </w:r>
+      <w:r>
+        <w:rPr>
+          <w:rFonts w:ascii="Courier" w:hAnsi="Courier"/>
+          <w:bCs/>
+        </w:rPr>
+        <w:t xml:space="preserve">Also, the Hash Function concept is generalized into </w:t>
+      </w:r>
+      <w:r>
+        <w:rPr>
+          <w:rFonts w:ascii="Courier" w:hAnsi="Courier"/>
+          <w:bCs/>
+        </w:rPr>
+        <w:t>a "Hash-based Message Authentication Code"</w:t>
+      </w:r>
+      <w:r>
+        <w:rPr>
+          <w:rFonts w:ascii="Courier" w:hAnsi="Courier"/>
+          <w:bCs/>
+        </w:rPr>
+        <w:t>.</w:t>
+      </w:r>
+      <w:r>
+        <w:rPr>
+          <w:rFonts w:ascii="Courier" w:hAnsi="Courier"/>
+          <w:bCs/>
+        </w:rPr>
+        <w:t xml:space="preserve">  PBKD</w:t>
+      </w:r>
+      <w:r>
+        <w:rPr>
+          <w:rFonts w:ascii="Courier" w:hAnsi="Courier"/>
+          <w:bCs/>
+        </w:rPr>
+        <w:t>F2 is a specific implementation of the general concept</w:t>
+      </w:r>
+      <w:r>
+        <w:rPr>
+          <w:rFonts w:ascii="Courier" w:hAnsi="Courier"/>
+          <w:bCs/>
+        </w:rPr>
+        <w:t xml:space="preserve"> by RSA </w:t>
+      </w:r>
+      <w:proofErr w:type="spellStart"/>
+      <w:r>
+        <w:rPr>
+          <w:rFonts w:ascii="Courier" w:hAnsi="Courier"/>
+          <w:bCs/>
+        </w:rPr>
+        <w:t>Labs</w:t>
+      </w:r>
+      <w:r>
+        <w:rPr>
+          <w:rFonts w:ascii="Courier" w:hAnsi="Courier"/>
+          <w:bCs/>
+        </w:rPr>
+        <w:t>'s</w:t>
+      </w:r>
+      <w:proofErr w:type="spellEnd"/>
+      <w:r>
+        <w:rPr>
+          <w:rFonts w:ascii="Courier" w:hAnsi="Courier"/>
+          <w:bCs/>
+        </w:rPr>
+        <w:t xml:space="preserve"> PKCS series</w:t>
+      </w:r>
+      <w:r>
+        <w:rPr>
+          <w:rFonts w:ascii="Courier" w:hAnsi="Courier"/>
+          <w:bCs/>
+        </w:rPr>
+        <w:t>, using SHA-512</w:t>
+      </w:r>
+      <w:r>
+        <w:rPr>
+          <w:rFonts w:ascii="Courier" w:hAnsi="Courier"/>
+          <w:bCs/>
+        </w:rPr>
+        <w:t xml:space="preserve"> as the hashing algorithm</w:t>
+      </w:r>
+      <w:r>
+        <w:rPr>
+          <w:rFonts w:ascii="Courier" w:hAnsi="Courier"/>
+          <w:bCs/>
+        </w:rPr>
+        <w:t>.</w:t>
+      </w:r>
+    </w:p>
+    <w:p>
+      <w:pPr>
+        <w:rPr>
+          <w:rFonts w:ascii="Courier" w:hAnsi="Courier"/>
+          <w:bCs/>
+        </w:rPr>
+      </w:pPr>
+      <w:r>
+        <w:rPr>
+          <w:rFonts w:ascii="Courier" w:hAnsi="Courier"/>
+          <w:bCs/>
+        </w:rPr>
+        <w:t xml:space="preserve"> </w:t>
+      </w:r>
+    </w:p>
+    <w:p>
+      <w:pPr>
+        <w:rPr>
+          <w:rFonts w:ascii="Courier" w:hAnsi="Courier"/>
+          <w:bCs/>
+        </w:rPr>
+      </w:pPr>
+      <w:r>
+        <w:rPr>
+          <w:rFonts w:ascii="Courier" w:hAnsi="Courier"/>
+          <w:bCs/>
+        </w:rPr>
+        <w:t>for PBKDF, we need</w:t>
+      </w:r>
+      <w:r>
+        <w:rPr>
+          <w:rFonts w:ascii="Courier" w:hAnsi="Courier"/>
+          <w:bCs/>
+        </w:rPr>
+        <w:t xml:space="preserve"> to establish</w:t>
+      </w:r>
+      <w:r>
+        <w:rPr>
+          <w:rFonts w:ascii="Courier" w:hAnsi="Courier"/>
+          <w:bCs/>
+        </w:rPr>
+        <w:t xml:space="preserve"> the following:</w:t>
+      </w:r>
+    </w:p>
+    <w:p>
+      <w:pPr>
+        <w:pStyle w:val="ListParagraph"/>
+        <w:numPr>
+          <w:ilvl w:val="0"/>
+          <w:numId w:val="6"/>
+        </w:numPr>
+        <w:rPr>
+          <w:rFonts w:ascii="Courier" w:hAnsi="Courier"/>
+          <w:bCs/>
+        </w:rPr>
+      </w:pPr>
+      <w:r>
+        <w:rPr>
+          <w:rFonts w:ascii="Courier" w:hAnsi="Courier"/>
+          <w:bCs/>
+        </w:rPr>
+        <w:t>Hash Function</w:t>
+      </w:r>
+    </w:p>
+    <w:p>
+      <w:pPr>
+        <w:pStyle w:val="ListParagraph"/>
+        <w:numPr>
+          <w:ilvl w:val="0"/>
+          <w:numId w:val="6"/>
+        </w:numPr>
+        <w:rPr>
+          <w:rFonts w:ascii="Courier" w:hAnsi="Courier"/>
+          <w:bCs/>
+        </w:rPr>
+      </w:pPr>
+      <w:r>
+        <w:rPr>
+          <w:rFonts w:ascii="Courier" w:hAnsi="Courier"/>
+          <w:bCs/>
+        </w:rPr>
+        <w:t>HMAC</w:t>
+      </w:r>
+    </w:p>
+    <w:p>
+      <w:pPr>
+        <w:pStyle w:val="ListParagraph"/>
+        <w:numPr>
+          <w:ilvl w:val="0"/>
+          <w:numId w:val="6"/>
+        </w:numPr>
+        <w:rPr>
+          <w:rFonts w:ascii="Courier" w:hAnsi="Courier"/>
+          <w:bCs/>
+        </w:rPr>
+      </w:pPr>
+      <w:r>
+        <w:rPr>
+          <w:rFonts w:ascii="Courier" w:hAnsi="Courier"/>
+          <w:bCs/>
+        </w:rPr>
+        <w:t>Salt</w:t>
+      </w:r>
+    </w:p>
+    <w:p>
+      <w:pPr>
+        <w:pStyle w:val="ListParagraph"/>
+        <w:numPr>
+          <w:ilvl w:val="0"/>
+          <w:numId w:val="6"/>
+        </w:numPr>
+        <w:rPr>
+          <w:rFonts w:ascii="Courier" w:hAnsi="Courier"/>
+          <w:bCs/>
+        </w:rPr>
+      </w:pPr>
+      <w:r>
+        <w:rPr>
+          <w:rFonts w:ascii="Courier" w:hAnsi="Courier"/>
+          <w:bCs/>
+        </w:rPr>
+        <w:t>Number of rounds for the key stretching</w:t>
+      </w:r>
+    </w:p>
+    <w:p>
+      <w:pPr>
+        <w:rPr>
+          <w:rFonts w:ascii="Courier" w:hAnsi="Courier"/>
+          <w:bCs/>
+        </w:rPr>
+      </w:pPr>
+    </w:p>
+    <w:p>
+      <w:pPr>
+        <w:rPr>
+          <w:rFonts w:ascii="Courier" w:hAnsi="Courier"/>
+          <w:bCs/>
+        </w:rPr>
+      </w:pPr>
+      <w:r>
+        <w:rPr>
+          <w:rFonts w:ascii="Courier" w:hAnsi="Courier"/>
+          <w:bCs/>
+        </w:rPr>
+        <w:t>RSA Labs</w:t>
+      </w:r>
+      <w:r>
+        <w:rPr>
+          <w:rFonts w:ascii="Courier" w:hAnsi="Courier"/>
+          <w:bCs/>
+        </w:rPr>
+        <w:t xml:space="preserve"> has established the PKCS standards series</w:t>
+      </w:r>
+      <w:r>
+        <w:rPr>
+          <w:rFonts w:ascii="Courier" w:hAnsi="Courier"/>
+          <w:bCs/>
+        </w:rPr>
+        <w:t xml:space="preserve"> which has implemented the PBKDF concept, initially as PBKDF1 and now currently as PBKDF2</w:t>
+      </w:r>
+      <w:r>
+        <w:rPr>
+          <w:rFonts w:ascii="Courier" w:hAnsi="Courier"/>
+          <w:bCs/>
+        </w:rPr>
+        <w:t xml:space="preserve">.  </w:t>
+      </w:r>
+      <w:r>
+        <w:rPr>
+          <w:rFonts w:ascii="Courier" w:hAnsi="Courier"/>
+          <w:bCs/>
+        </w:rPr>
+        <w:t>PBKDF2 uses SHA-512 as the hash algorithm.</w:t>
+      </w:r>
+    </w:p>
+    <w:p>
+      <w:pPr>
+        <w:rPr>
+          <w:rFonts w:ascii="Courier" w:hAnsi="Courier"/>
+          <w:bCs/>
+        </w:rPr>
+      </w:pPr>
+    </w:p>
+    <w:p>
+      <w:pPr>
+        <w:rPr>
+          <w:rFonts w:ascii="Courier" w:hAnsi="Courier"/>
+          <w:b/>
+        </w:rPr>
+      </w:pPr>
+      <w:r>
+        <w:rPr>
+          <w:rFonts w:ascii="Courier" w:hAnsi="Courier"/>
+          <w:b/>
+        </w:rPr>
+        <w:t>Hash Function</w:t>
+      </w:r>
+    </w:p>
+    <w:p>
+      <w:pPr>
+        <w:rPr>
+          <w:rFonts w:ascii="Courier" w:hAnsi="Courier"/>
+          <w:bCs/>
+        </w:rPr>
+      </w:pPr>
+      <w:r>
+        <w:rPr>
+          <w:rFonts w:ascii="Courier" w:hAnsi="Courier"/>
+          <w:bCs/>
+        </w:rPr>
+        <w:t xml:space="preserve">The hash function is the basic </w:t>
+      </w:r>
+      <w:r>
+        <w:rPr>
+          <w:rFonts w:ascii="Courier" w:hAnsi="Courier"/>
+          <w:bCs/>
+        </w:rPr>
+        <w:t xml:space="preserve">mechanism underlying the </w:t>
+      </w:r>
+      <w:r>
+        <w:rPr>
+          <w:rFonts w:ascii="Courier" w:hAnsi="Courier"/>
+          <w:bCs/>
+        </w:rPr>
+        <w:t xml:space="preserve">"randomness" </w:t>
+      </w:r>
+      <w:r>
+        <w:rPr>
+          <w:rFonts w:ascii="Courier" w:hAnsi="Courier"/>
+          <w:bCs/>
+        </w:rPr>
+        <w:t xml:space="preserve">of the </w:t>
+      </w:r>
+      <w:r>
+        <w:rPr>
+          <w:rFonts w:ascii="Courier" w:hAnsi="Courier"/>
+          <w:bCs/>
+        </w:rPr>
+        <w:t>result.</w:t>
+      </w:r>
+      <w:r>
+        <w:rPr>
+          <w:rFonts w:ascii="Courier" w:hAnsi="Courier"/>
+          <w:bCs/>
+        </w:rPr>
+        <w:t xml:space="preserve">  For this we shall use SHA-512</w:t>
+      </w:r>
+    </w:p>
+    <w:p>
+      <w:pPr>
+        <w:rPr>
+          <w:rFonts w:ascii="Courier" w:hAnsi="Courier"/>
+          <w:bCs/>
+        </w:rPr>
+      </w:pPr>
+    </w:p>
+    <w:p>
+      <w:pPr>
+        <w:rPr>
+          <w:rFonts w:ascii="Courier" w:hAnsi="Courier"/>
+          <w:b/>
+        </w:rPr>
+      </w:pPr>
+      <w:r>
+        <w:rPr>
+          <w:rFonts w:ascii="Courier" w:hAnsi="Courier"/>
+          <w:b/>
+        </w:rPr>
+        <w:t>HMAC</w:t>
+      </w:r>
+    </w:p>
+    <w:p>
+      <w:pPr>
+        <w:rPr>
+          <w:rFonts w:ascii="Courier" w:hAnsi="Courier"/>
+          <w:bCs/>
+        </w:rPr>
+      </w:pPr>
+      <w:r>
+        <w:rPr>
+          <w:rFonts w:ascii="Courier" w:hAnsi="Courier"/>
+          <w:bCs/>
+        </w:rPr>
+        <w:t xml:space="preserve">We will use the </w:t>
+      </w:r>
+      <w:r>
+        <w:rPr>
+          <w:rFonts w:ascii="Courier" w:hAnsi="Courier"/>
+          <w:bCs/>
+        </w:rPr>
+        <w:t>RSA Labs' HMAC</w:t>
+      </w:r>
+    </w:p>
+    <w:p>
+      <w:pPr>
+        <w:rPr>
+          <w:rFonts w:ascii="Courier" w:hAnsi="Courier"/>
+          <w:bCs/>
+        </w:rPr>
+      </w:pPr>
+    </w:p>
+    <w:p>
+      <w:pPr>
+        <w:rPr>
+          <w:rFonts w:ascii="Courier" w:hAnsi="Courier"/>
+          <w:b/>
+        </w:rPr>
+      </w:pPr>
+      <w:r>
+        <w:rPr>
+          <w:rFonts w:ascii="Courier" w:hAnsi="Courier"/>
+          <w:b/>
+        </w:rPr>
+        <w:t>Salt</w:t>
+      </w:r>
+    </w:p>
+    <w:p>
+      <w:pPr>
+        <w:rPr>
+          <w:rFonts w:ascii="Courier" w:hAnsi="Courier"/>
+          <w:bCs/>
+        </w:rPr>
+      </w:pPr>
+      <w:r>
+        <w:rPr>
+          <w:rFonts w:ascii="Courier" w:hAnsi="Courier"/>
+          <w:bCs/>
+        </w:rPr>
+        <w:t xml:space="preserve">Each </w:t>
+      </w:r>
+      <w:r>
+        <w:rPr>
+          <w:rFonts w:ascii="Courier" w:hAnsi="Courier"/>
+          <w:bCs/>
+        </w:rPr>
+        <w:t>password should get a unique, randomly generated Salt</w:t>
+      </w:r>
+      <w:r>
+        <w:rPr>
+          <w:rFonts w:ascii="Courier" w:hAnsi="Courier"/>
+          <w:bCs/>
+        </w:rPr>
+        <w:t xml:space="preserve"> that will be stored alongside the final </w:t>
+      </w:r>
+      <w:r>
+        <w:rPr>
+          <w:rFonts w:ascii="Courier" w:hAnsi="Courier"/>
+          <w:bCs/>
+        </w:rPr>
+        <w:t xml:space="preserve">digest.  </w:t>
+      </w:r>
+      <w:r>
+        <w:rPr>
+          <w:rFonts w:ascii="Courier" w:hAnsi="Courier"/>
+          <w:bCs/>
+        </w:rPr>
+        <w:t>We will use</w:t>
+      </w:r>
+      <w:r>
+        <w:rPr>
+          <w:rFonts w:ascii="Courier" w:hAnsi="Courier"/>
+          <w:bCs/>
+        </w:rPr>
+        <w:t xml:space="preserve"> a 64</w:t>
+      </w:r>
+      <w:r>
+        <w:rPr>
+          <w:rFonts w:ascii="Courier" w:hAnsi="Courier"/>
+          <w:bCs/>
+        </w:rPr>
+        <w:t>-</w:t>
+      </w:r>
+      <w:r>
+        <w:rPr>
+          <w:rFonts w:ascii="Courier" w:hAnsi="Courier"/>
+          <w:bCs/>
+        </w:rPr>
+        <w:t xml:space="preserve">bit Salt. </w:t>
+      </w:r>
+    </w:p>
+    <w:p>
+      <w:pPr>
+        <w:rPr>
+          <w:rFonts w:ascii="Courier" w:hAnsi="Courier"/>
+          <w:bCs/>
+        </w:rPr>
+      </w:pPr>
+    </w:p>
+    <w:p>
+      <w:pPr>
+        <w:rPr>
+          <w:rFonts w:ascii="Courier" w:hAnsi="Courier"/>
+          <w:b/>
+        </w:rPr>
+      </w:pPr>
+      <w:r>
+        <w:rPr>
+          <w:rFonts w:ascii="Courier" w:hAnsi="Courier"/>
+          <w:b/>
+        </w:rPr>
+        <w:t>Number of Rounds</w:t>
+      </w:r>
+    </w:p>
+    <w:p>
+      <w:pPr>
+        <w:rPr>
+          <w:rFonts w:ascii="Courier" w:hAnsi="Courier"/>
+          <w:bCs/>
+        </w:rPr>
+      </w:pPr>
+      <w:r>
+        <w:rPr>
+          <w:rFonts w:ascii="Courier" w:hAnsi="Courier"/>
+          <w:bCs/>
+        </w:rPr>
+        <w:t>We will hash and salt</w:t>
+      </w:r>
+      <w:r>
+        <w:rPr>
+          <w:rFonts w:ascii="Courier" w:hAnsi="Courier"/>
+          <w:bCs/>
+        </w:rPr>
+        <w:t xml:space="preserve"> repeatedly many times to increase computation effort.  </w:t>
+      </w:r>
+      <w:r>
+        <w:rPr>
+          <w:rFonts w:ascii="Courier" w:hAnsi="Courier"/>
+          <w:bCs/>
+        </w:rPr>
+        <w:t xml:space="preserve">For this, we shall use </w:t>
+      </w:r>
+      <w:r>
+        <w:rPr>
+          <w:rFonts w:ascii="Courier" w:hAnsi="Courier"/>
+          <w:bCs/>
+        </w:rPr>
+        <w:t>4096</w:t>
+      </w:r>
+      <w:r>
+        <w:rPr>
+          <w:rFonts w:ascii="Courier" w:hAnsi="Courier"/>
+          <w:bCs/>
+        </w:rPr>
+        <w:t xml:space="preserve"> rounds.</w:t>
+      </w:r>
+      <w:r>
+        <w:rPr>
+          <w:rFonts w:ascii="Courier" w:hAnsi="Courier"/>
+          <w:bCs/>
+        </w:rPr>
+        <w:t xml:space="preserve">  The number of rounds should be stored alongside </w:t>
+      </w:r>
+      <w:r>
+        <w:rPr>
+          <w:rFonts w:ascii="Courier" w:hAnsi="Courier"/>
+          <w:bCs/>
+        </w:rPr>
+        <w:t xml:space="preserve">the </w:t>
+      </w:r>
+      <w:proofErr w:type="spellStart"/>
+      <w:r>
+        <w:rPr>
+          <w:rFonts w:ascii="Courier" w:hAnsi="Courier"/>
+          <w:bCs/>
+        </w:rPr>
+        <w:t>uid</w:t>
+      </w:r>
+      <w:proofErr w:type="spellEnd"/>
+      <w:r>
+        <w:rPr>
+          <w:rFonts w:ascii="Courier" w:hAnsi="Courier"/>
+          <w:bCs/>
+        </w:rPr>
+        <w:t>, salt, and digest.</w:t>
+      </w:r>
+    </w:p>
+    <w:p>
+      <w:pPr>
+        <w:rPr>
+          <w:rFonts w:ascii="Courier" w:hAnsi="Courier"/>
+          <w:bCs/>
+        </w:rPr>
+      </w:pPr>
+    </w:p>
+    <w:p>
+      <w:pPr>
+        <w:rPr>
+          <w:rFonts w:ascii="Courier" w:hAnsi="Courier"/>
+          <w:bCs/>
+        </w:rPr>
+      </w:pPr>
+    </w:p>
+    <w:p>
+      <w:pPr>
+        <w:rPr>
+          <w:rFonts w:ascii="Courier" w:hAnsi="Courier"/>
+          <w:bCs/>
+        </w:rPr>
+      </w:pPr>
+    </w:p>
+    <w:p>
+      <w:pPr>
+        <w:rPr>
+          <w:rFonts w:ascii="Courier" w:hAnsi="Courier"/>
+          <w:bCs/>
+        </w:rPr>
+      </w:pPr>
+    </w:p>
+    <w:p>
+      <w:pPr>
+        <w:rPr>
+          <w:rFonts w:ascii="Courier" w:hAnsi="Courier"/>
+          <w:bCs/>
+        </w:rPr>
+      </w:pPr>
+    </w:p>
+    <w:p>
+      <w:pPr>
+        <w:rPr>
+          <w:rFonts w:ascii="Courier" w:hAnsi="Courier"/>
+          <w:b/>
+        </w:rPr>
+      </w:pPr>
+    </w:p>
+    <w:p>
+      <w:pPr>
+        <w:rPr>
+          <w:rFonts w:ascii="Courier" w:hAnsi="Courier"/>
+          <w:b/>
+        </w:rPr>
+      </w:pPr>
+      <w:r>
+        <w:rPr>
+          <w:rFonts w:ascii="Courier" w:hAnsi="Courier"/>
+          <w:b/>
+        </w:rPr>
         <w:t>Code(s)</w:t>
       </w:r>
     </w:p>
@@ -2174,6 +2939,92 @@
         <w:rPr>
           <w:rFonts w:ascii="Courier" w:hAnsi="Courier"/>
         </w:rPr>
+        <w:lastRenderedPageBreak/>
+        <w:t xml:space="preserve">We will use Python3's </w:t>
+      </w:r>
+      <w:r>
+        <w:rPr>
+          <w:rFonts w:ascii="Courier" w:hAnsi="Courier"/>
+        </w:rPr>
+        <w:t>built in pbkdf2</w:t>
+      </w:r>
+      <w:r>
+        <w:rPr>
+          <w:rFonts w:ascii="Courier" w:hAnsi="Courier"/>
+        </w:rPr>
+        <w:t xml:space="preserve">_hmac </w:t>
+      </w:r>
+      <w:r>
+        <w:rPr>
+          <w:rFonts w:ascii="Courier" w:hAnsi="Courier"/>
+        </w:rPr>
+        <w:t xml:space="preserve">function in the </w:t>
+      </w:r>
+      <w:proofErr w:type="spellStart"/>
+      <w:r>
+        <w:rPr>
+          <w:rFonts w:ascii="Courier" w:hAnsi="Courier"/>
+        </w:rPr>
+        <w:t>hashlib</w:t>
+      </w:r>
+      <w:proofErr w:type="spellEnd"/>
+      <w:r>
+        <w:rPr>
+          <w:rFonts w:ascii="Courier" w:hAnsi="Courier"/>
+        </w:rPr>
+        <w:t xml:space="preserve"> </w:t>
+      </w:r>
+      <w:r>
+        <w:rPr>
+          <w:rFonts w:ascii="Courier" w:hAnsi="Courier"/>
+        </w:rPr>
+        <w:t>library</w:t>
+      </w:r>
+      <w:r>
+        <w:rPr>
+          <w:rFonts w:ascii="Courier" w:hAnsi="Courier"/>
+        </w:rPr>
+        <w:t xml:space="preserve"> (ref:</w:t>
+      </w:r>
+      <w:r>
+        <w:t xml:space="preserve"> </w:t>
+      </w:r>
+      <w:r>
+        <w:rPr>
+          <w:rFonts w:ascii="Courier" w:hAnsi="Courier"/>
+        </w:rPr>
+        <w:t>https://docs.python.org/3/library/hashlib.html</w:t>
+      </w:r>
+      <w:r>
+        <w:rPr>
+          <w:rFonts w:ascii="Courier" w:hAnsi="Courier"/>
+        </w:rPr>
+        <w:t>)</w:t>
+      </w:r>
+      <w:r>
+        <w:rPr>
+          <w:rFonts w:ascii="Courier" w:hAnsi="Courier"/>
+        </w:rPr>
+        <w:t xml:space="preserve">.  </w:t>
+      </w:r>
+    </w:p>
+    <w:p>
+      <w:pPr>
+        <w:rPr>
+          <w:rFonts w:ascii="Courier" w:hAnsi="Courier"/>
+        </w:rPr>
+      </w:pPr>
+    </w:p>
+    <w:p>
+      <w:pPr>
+        <w:rPr>
+          <w:rFonts w:ascii="Courier" w:hAnsi="Courier"/>
+        </w:rPr>
+      </w:pPr>
+      <w:r>
+        <w:rPr>
+          <w:rFonts w:ascii="Courier" w:hAnsi="Courier"/>
+        </w:rPr>
         <w:t>Give</w:t>
       </w:r>
       <w:r>
@@ -2182,254 +3033,647 @@
         </w:rPr>
         <w:t xml:space="preserve">n a number of </w:t>
       </w:r>
-      <w:r>
-        <w:rPr>
-          <w:rFonts w:ascii="Courier" w:hAnsi="Courier"/>
-        </w:rPr>
-        <w:t xml:space="preserve">uids and </w:t>
-      </w:r>
+      <w:proofErr w:type="spellStart"/>
+      <w:r>
+        <w:rPr>
+          <w:rFonts w:ascii="Courier" w:hAnsi="Courier"/>
+        </w:rPr>
+        <w:t>uids</w:t>
+      </w:r>
+      <w:proofErr w:type="spellEnd"/>
+      <w:r>
+        <w:rPr>
+          <w:rFonts w:ascii="Courier" w:hAnsi="Courier"/>
+        </w:rPr>
+        <w:t xml:space="preserve"> and </w:t>
+      </w:r>
+      <w:r>
+        <w:rPr>
+          <w:rFonts w:ascii="Courier" w:hAnsi="Courier"/>
+        </w:rPr>
+        <w:t xml:space="preserve">passwords, </w:t>
+      </w:r>
+      <w:r>
+        <w:rPr>
+          <w:rFonts w:ascii="Courier" w:hAnsi="Courier"/>
+        </w:rPr>
+        <w:t xml:space="preserve">write a module to </w:t>
+      </w:r>
+      <w:r>
+        <w:rPr>
+          <w:rFonts w:ascii="Courier" w:hAnsi="Courier"/>
+        </w:rPr>
+        <w:t xml:space="preserve">generate a </w:t>
+      </w:r>
+      <w:r>
+        <w:rPr>
+          <w:rFonts w:ascii="Courier" w:hAnsi="Courier"/>
+        </w:rPr>
+        <w:t xml:space="preserve">password </w:t>
+      </w:r>
+      <w:r>
+        <w:rPr>
+          <w:rFonts w:ascii="Courier" w:hAnsi="Courier"/>
+        </w:rPr>
+        <w:t>digest</w:t>
+      </w:r>
+      <w:r>
+        <w:rPr>
+          <w:rFonts w:ascii="Courier" w:hAnsi="Courier"/>
+        </w:rPr>
+        <w:t xml:space="preserve"> list</w:t>
+      </w:r>
+      <w:r>
+        <w:rPr>
+          <w:rFonts w:ascii="Courier" w:hAnsi="Courier"/>
+        </w:rPr>
+        <w:t xml:space="preserve"> using</w:t>
+      </w:r>
+      <w:r>
+        <w:rPr>
+          <w:rFonts w:ascii="Courier" w:hAnsi="Courier"/>
+        </w:rPr>
+        <w:t xml:space="preserve"> pbkdf2</w:t>
+      </w:r>
+      <w:r>
+        <w:rPr>
+          <w:rFonts w:ascii="Courier" w:hAnsi="Courier"/>
+        </w:rPr>
+        <w:t xml:space="preserve">_hmac, </w:t>
+      </w:r>
+      <w:r>
+        <w:rPr>
+          <w:rFonts w:ascii="Courier" w:hAnsi="Courier"/>
+        </w:rPr>
+        <w:t xml:space="preserve">random salt, </w:t>
+      </w:r>
+      <w:proofErr w:type="spellStart"/>
+      <w:r>
+        <w:rPr>
+          <w:rFonts w:ascii="Courier" w:hAnsi="Courier"/>
+        </w:rPr>
+        <w:t>num</w:t>
+      </w:r>
+      <w:proofErr w:type="spellEnd"/>
+      <w:r>
+        <w:rPr>
+          <w:rFonts w:ascii="Courier" w:hAnsi="Courier"/>
+        </w:rPr>
+        <w:t xml:space="preserve"> iterations (10,000)</w:t>
+      </w:r>
+      <w:r>
+        <w:rPr>
+          <w:rFonts w:ascii="Courier" w:hAnsi="Courier"/>
+        </w:rPr>
+        <w:t xml:space="preserve">, and </w:t>
+      </w:r>
+      <w:proofErr w:type="spellStart"/>
+      <w:r>
+        <w:rPr>
+          <w:rFonts w:ascii="Courier" w:hAnsi="Courier"/>
+        </w:rPr>
+        <w:t>uid</w:t>
+      </w:r>
+      <w:proofErr w:type="spellEnd"/>
+      <w:r>
+        <w:rPr>
+          <w:rFonts w:ascii="Courier" w:hAnsi="Courier"/>
+        </w:rPr>
+        <w:t xml:space="preserve">.  </w:t>
+      </w:r>
+    </w:p>
+    <w:p>
+      <w:pPr>
+        <w:rPr>
+          <w:rFonts w:ascii="Courier" w:hAnsi="Courier"/>
+        </w:rPr>
+      </w:pPr>
+    </w:p>
+    <w:p>
+      <w:pPr>
+        <w:rPr>
+          <w:rFonts w:ascii="Courier" w:hAnsi="Courier"/>
+        </w:rPr>
+      </w:pPr>
+      <w:r>
+        <w:rPr>
+          <w:rFonts w:ascii="Courier" w:hAnsi="Courier"/>
+        </w:rPr>
+        <w:t xml:space="preserve">Write an authenticator that takes in a </w:t>
+      </w:r>
+      <w:proofErr w:type="spellStart"/>
+      <w:r>
+        <w:rPr>
+          <w:rFonts w:ascii="Courier" w:hAnsi="Courier"/>
+        </w:rPr>
+        <w:t>uid</w:t>
+      </w:r>
+      <w:proofErr w:type="spellEnd"/>
+      <w:r>
+        <w:rPr>
+          <w:rFonts w:ascii="Courier" w:hAnsi="Courier"/>
+        </w:rPr>
+        <w:t>, password and then determines if it is a valid password for the user.</w:t>
+      </w:r>
+    </w:p>
+    <w:p>
+      <w:pPr>
+        <w:rPr>
+          <w:rFonts w:ascii="Courier" w:hAnsi="Courier"/>
+        </w:rPr>
+      </w:pPr>
+    </w:p>
+    <w:p>
+      <w:pPr>
+        <w:rPr>
+          <w:rFonts w:ascii="Courier" w:hAnsi="Courier"/>
+        </w:rPr>
+      </w:pPr>
+      <w:r>
+        <w:rPr>
+          <w:rFonts w:ascii="Courier" w:hAnsi="Courier"/>
+        </w:rPr>
+        <w:t>Questions</w:t>
+      </w:r>
+    </w:p>
+    <w:p>
+      <w:pPr>
+        <w:rPr>
+          <w:rFonts w:ascii="Courier" w:hAnsi="Courier"/>
+        </w:rPr>
+      </w:pPr>
+      <w:r>
+        <w:rPr>
+          <w:rFonts w:ascii="Courier" w:hAnsi="Courier"/>
+        </w:rPr>
+        <w:t>B.4.  What happens when you try to use the Rainbow Table attack on your PBKDF2 list?</w:t>
+      </w:r>
+    </w:p>
+    <w:p>
+      <w:pPr>
+        <w:rPr>
+          <w:rFonts w:ascii="Courier" w:hAnsi="Courier"/>
+        </w:rPr>
+      </w:pPr>
+      <w:r>
+        <w:rPr>
+          <w:rFonts w:ascii="Courier" w:hAnsi="Courier"/>
+        </w:rPr>
+        <w:t>B.</w:t>
+      </w:r>
+      <w:r>
+        <w:rPr>
+          <w:rFonts w:ascii="Courier" w:hAnsi="Courier"/>
+        </w:rPr>
+        <w:t>5</w:t>
+      </w:r>
+      <w:r>
+        <w:rPr>
+          <w:rFonts w:ascii="Courier" w:hAnsi="Courier"/>
+        </w:rPr>
+        <w:t xml:space="preserve">. </w:t>
+      </w:r>
+      <w:r>
+        <w:rPr>
+          <w:rFonts w:ascii="Courier" w:hAnsi="Courier"/>
+        </w:rPr>
+        <w:t>What is</w:t>
+      </w:r>
+      <w:r>
+        <w:rPr>
+          <w:rFonts w:ascii="Courier" w:hAnsi="Courier"/>
+        </w:rPr>
+        <w:t>/are</w:t>
+      </w:r>
+      <w:r>
+        <w:rPr>
+          <w:rFonts w:ascii="Courier" w:hAnsi="Courier"/>
+        </w:rPr>
+        <w:t xml:space="preserve"> the</w:t>
+      </w:r>
+      <w:r>
+        <w:rPr>
+          <w:rFonts w:ascii="Courier" w:hAnsi="Courier"/>
+        </w:rPr>
+        <w:t xml:space="preserve"> weaknesses of PBKDF2</w:t>
+      </w:r>
+      <w:r>
+        <w:rPr>
+          <w:rFonts w:ascii="Courier" w:hAnsi="Courier"/>
+        </w:rPr>
+        <w:t>?</w:t>
+      </w:r>
+    </w:p>
+    <w:p>
+      <w:pPr>
+        <w:rPr>
+          <w:rFonts w:ascii="Courier" w:hAnsi="Courier"/>
+        </w:rPr>
+      </w:pPr>
+      <w:r>
+        <w:rPr>
+          <w:rFonts w:ascii="Courier" w:hAnsi="Courier"/>
+        </w:rPr>
+        <w:t>B.</w:t>
+      </w:r>
+      <w:r>
+        <w:rPr>
+          <w:rFonts w:ascii="Courier" w:hAnsi="Courier"/>
+        </w:rPr>
+        <w:t>6</w:t>
+      </w:r>
+      <w:r>
+        <w:rPr>
+          <w:rFonts w:ascii="Courier" w:hAnsi="Courier"/>
+        </w:rPr>
+        <w:t xml:space="preserve">. </w:t>
+      </w:r>
+      <w:r>
+        <w:rPr>
+          <w:rFonts w:ascii="Courier" w:hAnsi="Courier"/>
+        </w:rPr>
+        <w:t xml:space="preserve">What is a </w:t>
+      </w:r>
+      <w:r>
+        <w:rPr>
+          <w:rFonts w:ascii="Courier" w:hAnsi="Courier"/>
+        </w:rPr>
+        <w:t>Length Extension Attack</w:t>
+      </w:r>
+      <w:r>
+        <w:rPr>
+          <w:rFonts w:ascii="Courier" w:hAnsi="Courier"/>
+        </w:rPr>
+        <w:t>?</w:t>
+      </w:r>
+    </w:p>
+    <w:p>
+      <w:pPr>
+        <w:rPr>
+          <w:rFonts w:ascii="Courier" w:hAnsi="Courier"/>
+        </w:rPr>
+      </w:pPr>
+    </w:p>
+    <w:p>
+      <w:pPr>
+        <w:rPr>
+          <w:rFonts w:ascii="Courier" w:hAnsi="Courier"/>
+          <w:b/>
+        </w:rPr>
+      </w:pPr>
+    </w:p>
+    <w:p>
+      <w:pPr>
+        <w:rPr>
+          <w:rFonts w:ascii="Courier" w:hAnsi="Courier"/>
+          <w:b/>
+        </w:rPr>
+      </w:pPr>
+      <w:r>
+        <w:rPr>
+          <w:rFonts w:ascii="Courier" w:hAnsi="Courier"/>
+          <w:b/>
+        </w:rPr>
+        <w:t>Beyond PBKDF2</w:t>
+      </w:r>
+    </w:p>
+    <w:p>
+      <w:pPr>
+        <w:rPr>
+          <w:rFonts w:ascii="Courier" w:hAnsi="Courier"/>
+        </w:rPr>
+      </w:pPr>
+      <w:r>
+        <w:rPr>
+          <w:rFonts w:ascii="Courier" w:hAnsi="Courier"/>
+        </w:rPr>
+        <w:t xml:space="preserve">Because of significant weaknesses in the modern age, </w:t>
+      </w:r>
+      <w:r>
+        <w:rPr>
+          <w:rFonts w:ascii="Courier" w:hAnsi="Courier"/>
+        </w:rPr>
+        <w:t xml:space="preserve">PBKDF2 is no longer </w:t>
+      </w:r>
+      <w:r>
+        <w:rPr>
+          <w:rFonts w:ascii="Courier" w:hAnsi="Courier"/>
+        </w:rPr>
+        <w:t xml:space="preserve">considered </w:t>
+      </w:r>
+      <w:r>
+        <w:rPr>
+          <w:rFonts w:ascii="Courier" w:hAnsi="Courier"/>
+        </w:rPr>
+        <w:t xml:space="preserve">effective and </w:t>
+      </w:r>
+      <w:r>
+        <w:rPr>
+          <w:rFonts w:ascii="Courier" w:hAnsi="Courier"/>
+        </w:rPr>
+        <w:t xml:space="preserve">now current Best Practice is to use one of </w:t>
+      </w:r>
+      <w:r>
+        <w:rPr>
+          <w:rFonts w:ascii="Courier" w:hAnsi="Courier"/>
+        </w:rPr>
+        <w:t xml:space="preserve">the more modern </w:t>
+      </w:r>
+      <w:r>
+        <w:rPr>
+          <w:rFonts w:ascii="Courier" w:hAnsi="Courier"/>
+        </w:rPr>
+        <w:t xml:space="preserve">Key Derivation schemes: </w:t>
+      </w:r>
+      <w:proofErr w:type="spellStart"/>
+      <w:r>
+        <w:rPr>
+          <w:rFonts w:ascii="Courier" w:hAnsi="Courier"/>
+          <w:b/>
+        </w:rPr>
+        <w:t>scrypt</w:t>
+      </w:r>
+      <w:proofErr w:type="spellEnd"/>
+      <w:r>
+        <w:rPr>
+          <w:rFonts w:ascii="Courier" w:hAnsi="Courier"/>
+          <w:b/>
+        </w:rPr>
+        <w:t xml:space="preserve">, </w:t>
+      </w:r>
+      <w:proofErr w:type="spellStart"/>
+      <w:r>
+        <w:rPr>
+          <w:rFonts w:ascii="Courier" w:hAnsi="Courier"/>
+          <w:b/>
+        </w:rPr>
+        <w:t>bcrypt</w:t>
+      </w:r>
+      <w:proofErr w:type="spellEnd"/>
+      <w:r>
+        <w:rPr>
+          <w:rFonts w:ascii="Courier" w:hAnsi="Courier"/>
+          <w:b/>
+        </w:rPr>
+        <w:t>, argon2</w:t>
+      </w:r>
+      <w:r>
+        <w:rPr>
+          <w:rFonts w:ascii="Courier" w:hAnsi="Courier"/>
+        </w:rPr>
+        <w:t xml:space="preserve">.  Of them, </w:t>
+      </w:r>
+      <w:r>
+        <w:rPr>
+          <w:rFonts w:ascii="Courier" w:hAnsi="Courier"/>
+        </w:rPr>
+        <w:t xml:space="preserve">as of 2019, argon2 </w:t>
+      </w:r>
+      <w:r>
+        <w:rPr>
+          <w:rFonts w:ascii="Courier" w:hAnsi="Courier"/>
+        </w:rPr>
+        <w:t>is considered the most secure.</w:t>
+      </w:r>
+    </w:p>
+    <w:p>
+      <w:pPr>
+        <w:rPr>
+          <w:rFonts w:ascii="Courier" w:hAnsi="Courier"/>
+          <w:b/>
+        </w:rPr>
+      </w:pPr>
+    </w:p>
+    <w:p>
+      <w:pPr>
+        <w:rPr>
+          <w:rFonts w:ascii="Courier" w:hAnsi="Courier"/>
+          <w:b/>
+        </w:rPr>
+      </w:pPr>
+      <w:r>
+        <w:rPr>
+          <w:rFonts w:ascii="Courier" w:hAnsi="Courier"/>
+          <w:b/>
+        </w:rPr>
+        <w:t>Write short module to us</w:t>
+      </w:r>
+      <w:r>
+        <w:rPr>
+          <w:rFonts w:ascii="Courier" w:hAnsi="Courier"/>
+          <w:b/>
+        </w:rPr>
+        <w:t xml:space="preserve">ing each of </w:t>
+      </w:r>
+      <w:proofErr w:type="spellStart"/>
+      <w:r>
+        <w:rPr>
+          <w:rFonts w:ascii="Courier" w:hAnsi="Courier"/>
+          <w:b/>
+        </w:rPr>
+        <w:t>scrypt</w:t>
+      </w:r>
+      <w:proofErr w:type="spellEnd"/>
+      <w:r>
+        <w:rPr>
+          <w:rFonts w:ascii="Courier" w:hAnsi="Courier"/>
+          <w:b/>
+        </w:rPr>
+        <w:t xml:space="preserve">, </w:t>
+      </w:r>
+      <w:proofErr w:type="spellStart"/>
+      <w:r>
+        <w:rPr>
+          <w:rFonts w:ascii="Courier" w:hAnsi="Courier"/>
+          <w:b/>
+        </w:rPr>
+        <w:t>bcrypt</w:t>
+      </w:r>
+      <w:proofErr w:type="spellEnd"/>
+      <w:r>
+        <w:rPr>
+          <w:rFonts w:ascii="Courier" w:hAnsi="Courier"/>
+          <w:b/>
+        </w:rPr>
+        <w:t xml:space="preserve">, argon2 </w:t>
+      </w:r>
+      <w:r>
+        <w:rPr>
+          <w:rFonts w:ascii="Courier" w:hAnsi="Courier"/>
+          <w:b/>
+        </w:rPr>
+        <w:t>to store password digests and to verify password attempt</w:t>
+      </w:r>
+    </w:p>
+    <w:p>
+      <w:pPr>
+        <w:rPr>
+          <w:rFonts w:ascii="Courier" w:hAnsi="Courier"/>
+          <w:b/>
+        </w:rPr>
+      </w:pPr>
+    </w:p>
+    <w:p>
+      <w:pPr>
+        <w:rPr>
+          <w:rFonts w:ascii="Courier" w:hAnsi="Courier"/>
+          <w:b/>
+        </w:rPr>
+      </w:pPr>
+    </w:p>
+    <w:p>
+      <w:pPr>
+        <w:rPr>
+          <w:rFonts w:ascii="Courier" w:hAnsi="Courier"/>
+          <w:b/>
+        </w:rPr>
+      </w:pPr>
+      <w:proofErr w:type="spellStart"/>
+      <w:r>
+        <w:rPr>
+          <w:rFonts w:ascii="Courier" w:hAnsi="Courier"/>
+          <w:b/>
+        </w:rPr>
+        <w:t>bcrypt</w:t>
+      </w:r>
+      <w:proofErr w:type="spellEnd"/>
+    </w:p>
+    <w:p>
+      <w:pPr>
+        <w:rPr>
+          <w:rFonts w:ascii="Courier" w:hAnsi="Courier"/>
+        </w:rPr>
+      </w:pPr>
+      <w:r>
+        <w:rPr>
+          <w:rFonts w:ascii="Courier" w:hAnsi="Courier"/>
+          <w:b/>
+        </w:rPr>
+        <w:t>ref</w:t>
+      </w:r>
+      <w:r>
+        <w:rPr>
+          <w:rFonts w:ascii="Courier" w:hAnsi="Courier"/>
+        </w:rPr>
+        <w:t xml:space="preserve">: </w:t>
+      </w:r>
+      <w:r>
+        <w:rPr>
+          <w:rFonts w:ascii="Courier" w:hAnsi="Courier"/>
+        </w:rPr>
+        <w:t>https://pypi.org/project/bcrypt/</w:t>
+      </w:r>
+    </w:p>
+    <w:p>
+      <w:pPr>
+        <w:rPr>
+          <w:rFonts w:ascii="Courier" w:hAnsi="Courier"/>
+          <w:b/>
+        </w:rPr>
+      </w:pPr>
+    </w:p>
+    <w:p>
+      <w:pPr>
+        <w:rPr>
+          <w:rFonts w:ascii="Courier" w:hAnsi="Courier"/>
+          <w:b/>
+        </w:rPr>
+      </w:pPr>
+    </w:p>
+    <w:p>
+      <w:pPr>
+        <w:rPr>
+          <w:rFonts w:ascii="Courier" w:hAnsi="Courier"/>
+          <w:b/>
+        </w:rPr>
+      </w:pPr>
+      <w:proofErr w:type="spellStart"/>
+      <w:r>
+        <w:rPr>
+          <w:rFonts w:ascii="Courier" w:hAnsi="Courier"/>
+          <w:b/>
+        </w:rPr>
+        <w:t>scrypt</w:t>
+      </w:r>
+      <w:proofErr w:type="spellEnd"/>
+    </w:p>
+    <w:p>
+      <w:pPr>
+        <w:rPr>
+          <w:rFonts w:ascii="Courier" w:hAnsi="Courier"/>
+        </w:rPr>
+      </w:pPr>
+      <w:r>
+        <w:rPr>
+          <w:rFonts w:ascii="Courier" w:hAnsi="Courier"/>
+          <w:b/>
+        </w:rPr>
+        <w:t>ref</w:t>
+      </w:r>
+      <w:r>
+        <w:rPr>
+          <w:rFonts w:ascii="Courier" w:hAnsi="Courier"/>
+        </w:rPr>
+        <w:t xml:space="preserve">: </w:t>
+      </w:r>
+      <w:r>
+        <w:rPr>
+          <w:rFonts w:ascii="Courier" w:hAnsi="Courier"/>
+        </w:rPr>
+        <w:t>https://pypi.org/project/scrypt/</w:t>
+      </w:r>
+    </w:p>
+    <w:p>
+      <w:pPr>
+        <w:rPr>
+          <w:rFonts w:ascii="Courier" w:hAnsi="Courier"/>
+          <w:b/>
+        </w:rPr>
+      </w:pPr>
+    </w:p>
+    <w:p>
+      <w:pPr>
+        <w:rPr>
+          <w:rFonts w:ascii="Courier" w:hAnsi="Courier"/>
+          <w:b/>
+        </w:rPr>
+      </w:pPr>
       <w:bookmarkStart w:id="0" w:name="_GoBack"/>
       <w:bookmarkEnd w:id="0"/>
-      <w:r>
-        <w:rPr>
-          <w:rFonts w:ascii="Courier" w:hAnsi="Courier"/>
-        </w:rPr>
-        <w:t xml:space="preserve">passwords, </w:t>
-      </w:r>
-      <w:r>
-        <w:rPr>
-          <w:rFonts w:ascii="Courier" w:hAnsi="Courier"/>
-        </w:rPr>
-        <w:t xml:space="preserve">generate a </w:t>
-      </w:r>
-      <w:r>
-        <w:rPr>
-          <w:rFonts w:ascii="Courier" w:hAnsi="Courier"/>
-        </w:rPr>
-        <w:t>password hash list</w:t>
-      </w:r>
-      <w:r>
-        <w:rPr>
-          <w:rFonts w:ascii="Courier" w:hAnsi="Courier"/>
-        </w:rPr>
-        <w:t xml:space="preserve"> using</w:t>
-      </w:r>
-      <w:r>
-        <w:rPr>
-          <w:rFonts w:ascii="Courier" w:hAnsi="Courier"/>
-        </w:rPr>
-        <w:t>, pbkdf2</w:t>
-      </w:r>
-      <w:r>
-        <w:rPr>
-          <w:rFonts w:ascii="Courier" w:hAnsi="Courier"/>
-        </w:rPr>
-        <w:t xml:space="preserve">_hmac, </w:t>
-      </w:r>
-      <w:r>
-        <w:rPr>
-          <w:rFonts w:ascii="Courier" w:hAnsi="Courier"/>
-        </w:rPr>
-        <w:t xml:space="preserve">random salt, </w:t>
-      </w:r>
-      <w:r>
-        <w:rPr>
-          <w:rFonts w:ascii="Courier" w:hAnsi="Courier"/>
-        </w:rPr>
-        <w:t>num iterations (10,000)</w:t>
-      </w:r>
-      <w:r>
-        <w:rPr>
-          <w:rFonts w:ascii="Courier" w:hAnsi="Courier"/>
-        </w:rPr>
-        <w:t xml:space="preserve">, and uid.  </w:t>
-      </w:r>
-    </w:p>
-    <w:p>
-      <w:pPr>
-        <w:rPr>
-          <w:rFonts w:ascii="Courier" w:hAnsi="Courier"/>
-        </w:rPr>
-      </w:pPr>
-    </w:p>
-    <w:p>
-      <w:pPr>
-        <w:rPr>
-          <w:rFonts w:ascii="Courier" w:hAnsi="Courier"/>
-        </w:rPr>
-      </w:pPr>
-    </w:p>
-    <w:p>
-      <w:pPr>
-        <w:rPr>
-          <w:rFonts w:ascii="Courier" w:hAnsi="Courier"/>
-        </w:rPr>
-      </w:pPr>
-      <w:r>
-        <w:rPr>
-          <w:rFonts w:ascii="Courier" w:hAnsi="Courier"/>
-        </w:rPr>
-        <w:t>Questions</w:t>
-      </w:r>
-    </w:p>
-    <w:p>
-      <w:pPr>
-        <w:rPr>
-          <w:rFonts w:ascii="Courier" w:hAnsi="Courier"/>
-        </w:rPr>
-      </w:pPr>
-      <w:r>
-        <w:rPr>
-          <w:rFonts w:ascii="Courier" w:hAnsi="Courier"/>
-        </w:rPr>
-        <w:t xml:space="preserve">B.4. </w:t>
-      </w:r>
-      <w:r>
-        <w:rPr>
-          <w:rFonts w:ascii="Courier" w:hAnsi="Courier"/>
-        </w:rPr>
-        <w:t>What is</w:t>
-      </w:r>
-      <w:r>
-        <w:rPr>
-          <w:rFonts w:ascii="Courier" w:hAnsi="Courier"/>
-        </w:rPr>
-        <w:t>/are</w:t>
-      </w:r>
-      <w:r>
-        <w:rPr>
-          <w:rFonts w:ascii="Courier" w:hAnsi="Courier"/>
-        </w:rPr>
-        <w:t xml:space="preserve"> the</w:t>
-      </w:r>
-      <w:r>
-        <w:rPr>
-          <w:rFonts w:ascii="Courier" w:hAnsi="Courier"/>
-        </w:rPr>
-        <w:t xml:space="preserve"> weaknesses of PBKDF2</w:t>
-      </w:r>
-      <w:r>
-        <w:rPr>
-          <w:rFonts w:ascii="Courier" w:hAnsi="Courier"/>
-        </w:rPr>
-        <w:t>?</w:t>
-      </w:r>
-    </w:p>
-    <w:p>
-      <w:pPr>
-        <w:rPr>
-          <w:rFonts w:ascii="Courier" w:hAnsi="Courier"/>
-        </w:rPr>
-      </w:pPr>
-      <w:r>
-        <w:rPr>
-          <w:rFonts w:ascii="Courier" w:hAnsi="Courier"/>
-        </w:rPr>
-        <w:t xml:space="preserve">B.5. </w:t>
-      </w:r>
-      <w:r>
-        <w:rPr>
-          <w:rFonts w:ascii="Courier" w:hAnsi="Courier"/>
-        </w:rPr>
-        <w:t xml:space="preserve">What is a </w:t>
-      </w:r>
-      <w:r>
-        <w:rPr>
-          <w:rFonts w:ascii="Courier" w:hAnsi="Courier"/>
-        </w:rPr>
-        <w:t>Length Extension Attack</w:t>
-      </w:r>
-      <w:r>
-        <w:rPr>
-          <w:rFonts w:ascii="Courier" w:hAnsi="Courier"/>
-        </w:rPr>
-        <w:t>?</w:t>
-      </w:r>
-    </w:p>
-    <w:p>
-      <w:pPr>
-        <w:rPr>
-          <w:rFonts w:ascii="Courier" w:hAnsi="Courier"/>
-        </w:rPr>
-      </w:pPr>
-    </w:p>
-    <w:p>
-      <w:pPr>
-        <w:rPr>
-          <w:rFonts w:ascii="Courier" w:hAnsi="Courier"/>
-          <w:b/>
-        </w:rPr>
-      </w:pPr>
-    </w:p>
-    <w:p>
-      <w:pPr>
-        <w:rPr>
-          <w:rFonts w:ascii="Courier" w:hAnsi="Courier"/>
-          <w:b/>
-        </w:rPr>
-      </w:pPr>
-    </w:p>
-    <w:p>
-      <w:pPr>
-        <w:rPr>
-          <w:rFonts w:ascii="Courier" w:hAnsi="Courier"/>
-          <w:b/>
-        </w:rPr>
-      </w:pPr>
-      <w:r>
-        <w:rPr>
-          <w:rFonts w:ascii="Courier" w:hAnsi="Courier"/>
-          <w:b/>
-        </w:rPr>
-        <w:t>moving forward:</w:t>
-      </w:r>
-    </w:p>
-    <w:p>
-      <w:pPr>
-        <w:rPr>
-          <w:rFonts w:ascii="Courier" w:hAnsi="Courier"/>
-          <w:b/>
-        </w:rPr>
-      </w:pPr>
-      <w:r>
-        <w:rPr>
-          <w:rFonts w:ascii="Courier" w:hAnsi="Courier"/>
-          <w:b/>
-        </w:rPr>
-        <w:t>scrypt, bcrypt, argon2</w:t>
-      </w:r>
-    </w:p>
-    <w:p>
-      <w:pPr>
-        <w:rPr>
-          <w:rFonts w:ascii="Courier" w:hAnsi="Courier"/>
-          <w:b/>
-        </w:rPr>
-      </w:pPr>
-    </w:p>
-    <w:p>
-      <w:pPr>
-        <w:rPr>
-          <w:rFonts w:ascii="Courier" w:hAnsi="Courier"/>
-        </w:rPr>
-      </w:pPr>
-      <w:r>
-        <w:rPr>
-          <w:rFonts w:ascii="Courier" w:hAnsi="Courier"/>
-        </w:rPr>
-        <w:t xml:space="preserve">There </w:t>
-      </w:r>
-      <w:r>
-        <w:rPr>
-          <w:rFonts w:ascii="Courier" w:hAnsi="Courier"/>
-        </w:rPr>
-        <w:t>are argon2</w:t>
-      </w:r>
-      <w:r>
-        <w:rPr>
-          <w:rFonts w:ascii="Courier" w:hAnsi="Courier"/>
-        </w:rPr>
-        <w:t xml:space="preserve"> implementations in Python3</w:t>
+    </w:p>
+    <w:p>
+      <w:pPr>
+        <w:rPr>
+          <w:rFonts w:ascii="Courier" w:hAnsi="Courier"/>
+          <w:b/>
+        </w:rPr>
+      </w:pPr>
+      <w:r>
+        <w:rPr>
+          <w:rFonts w:ascii="Courier" w:hAnsi="Courier"/>
+          <w:b/>
+        </w:rPr>
+        <w:t>argon2</w:t>
+      </w:r>
+    </w:p>
+    <w:p>
+      <w:pPr>
+        <w:rPr>
+          <w:rFonts w:ascii="Courier" w:hAnsi="Courier"/>
+        </w:rPr>
+      </w:pPr>
+      <w:r>
+        <w:rPr>
+          <w:rFonts w:ascii="Courier" w:hAnsi="Courier"/>
+          <w:b/>
+        </w:rPr>
+        <w:t>ref</w:t>
+      </w:r>
+      <w:r>
+        <w:rPr>
+          <w:rFonts w:ascii="Courier" w:hAnsi="Courier"/>
+        </w:rPr>
+        <w:t>:</w:t>
       </w:r>
       <w:r>
         <w:rPr>
@@ -2441,82 +3685,47 @@
         <w:rPr>
           <w:rFonts w:ascii="Courier" w:hAnsi="Courier"/>
         </w:rPr>
+        <w:t>https://pypi.org/project/argon2-cffi/</w:t>
+      </w:r>
+    </w:p>
+    <w:p>
+      <w:pPr>
+        <w:rPr>
+          <w:rFonts w:ascii="Courier" w:hAnsi="Courier"/>
+        </w:rPr>
+      </w:pPr>
+      <w:r>
+        <w:rPr>
+          <w:rFonts w:ascii="Courier" w:hAnsi="Courier"/>
+          <w:b/>
+        </w:rPr>
+        <w:t>opt</w:t>
+      </w:r>
+      <w:r>
+        <w:rPr>
+          <w:rFonts w:ascii="Courier" w:hAnsi="Courier"/>
+        </w:rPr>
+        <w:t xml:space="preserve"> alt</w:t>
+      </w:r>
+      <w:r>
+        <w:rPr>
+          <w:rFonts w:ascii="Courier" w:hAnsi="Courier"/>
+        </w:rPr>
+        <w:t xml:space="preserve">: </w:t>
+      </w:r>
+      <w:r>
+        <w:rPr>
+          <w:rFonts w:ascii="Courier" w:hAnsi="Courier"/>
+        </w:rPr>
         <w:t>https://pypi.org/project/argon2/</w:t>
       </w:r>
-      <w:r>
-        <w:rPr>
-          <w:rFonts w:ascii="Courier" w:hAnsi="Courier"/>
-        </w:rPr>
-        <w:t xml:space="preserve"> and </w:t>
-      </w:r>
-      <w:r>
-        <w:rPr>
-          <w:rFonts w:ascii="Courier" w:hAnsi="Courier"/>
-        </w:rPr>
-        <w:t>https://pypi.org/project/argon2-cffi/</w:t>
-      </w:r>
-    </w:p>
-    <w:p>
-      <w:pPr>
-        <w:rPr>
-          <w:rFonts w:ascii="Courier" w:hAnsi="Courier"/>
-        </w:rPr>
-      </w:pPr>
-    </w:p>
-    <w:p>
-      <w:pPr>
-        <w:rPr>
-          <w:rFonts w:ascii="Courier" w:hAnsi="Courier"/>
-        </w:rPr>
-      </w:pPr>
-      <w:r>
-        <w:rPr>
-          <w:rFonts w:ascii="Courier" w:hAnsi="Courier"/>
-        </w:rPr>
-        <w:t xml:space="preserve">Use one </w:t>
-      </w:r>
-      <w:r>
-        <w:rPr>
-          <w:rFonts w:ascii="Courier" w:hAnsi="Courier"/>
-        </w:rPr>
-        <w:t xml:space="preserve">of the argon2 implementations </w:t>
-      </w:r>
-      <w:r>
-        <w:rPr>
-          <w:rFonts w:ascii="Courier" w:hAnsi="Courier"/>
-        </w:rPr>
-        <w:t>to make</w:t>
-      </w:r>
-      <w:r>
-        <w:rPr>
-          <w:rFonts w:ascii="Courier" w:hAnsi="Courier"/>
-        </w:rPr>
-        <w:t>/store</w:t>
-      </w:r>
-      <w:r>
-        <w:rPr>
-          <w:rFonts w:ascii="Courier" w:hAnsi="Courier"/>
-        </w:rPr>
-        <w:t xml:space="preserve"> a </w:t>
-      </w:r>
-      <w:r>
-        <w:rPr>
-          <w:rFonts w:ascii="Courier" w:hAnsi="Courier"/>
-        </w:rPr>
-        <w:t xml:space="preserve">password hash </w:t>
-      </w:r>
-      <w:r>
-        <w:rPr>
-          <w:rFonts w:ascii="Courier" w:hAnsi="Courier"/>
-        </w:rPr>
-        <w:t>list</w:t>
-      </w:r>
-      <w:r>
-        <w:rPr>
-          <w:rFonts w:ascii="Courier" w:hAnsi="Courier"/>
-        </w:rPr>
-        <w:t>.</w:t>
-      </w:r>
+    </w:p>
+    <w:p>
+      <w:pPr>
+        <w:rPr>
+          <w:rFonts w:ascii="Courier" w:hAnsi="Courier"/>
+        </w:rPr>
+      </w:pPr>
     </w:p>
     <w:p>
       <w:pPr>
@@ -3737,6 +4946,7 @@
   <w:style w:type="character" w:default="1" w:styleId="DefaultParagraphFont">
     <w:name w:val="Default Paragraph Font"/>
     <w:uiPriority w:val="1"/>
+    <w:semiHidden/>
     <w:unhideWhenUsed/>
   </w:style>
   <w:style w:type="table" w:default="1" w:styleId="TableNormal">

</xml_diff>